<commit_message>
continuando hasta la 10
</commit_message>
<xml_diff>
--- a/Estrategias_Aprender_en_Linea/apuntes.docx
+++ b/Estrategias_Aprender_en_Linea/apuntes.docx
@@ -9,22 +9,717 @@
           <w:b/>
         </w:rPr>
       </w:pPr>
+      <w:r>
+        <w:rPr>
+          <w:b/>
+        </w:rPr>
+        <w:t xml:space="preserve">Estrategias para aprender en </w:t>
+      </w:r>
+      <w:r>
+        <w:rPr>
+          <w:b/>
+        </w:rPr>
+        <w:t>línea</w:t>
+      </w:r>
+    </w:p>
+    <w:p>
+      <w:pPr>
+        <w:jc w:val="center"/>
+        <w:rPr>
+          <w:b/>
+        </w:rPr>
+      </w:pPr>
+      <w:r>
+        <w:rPr>
+          <w:noProof/>
+          <w:lang w:eastAsia="es-CO"/>
+        </w:rPr>
+        <w:drawing>
+          <wp:inline distT="0" distB="0" distL="0" distR="0" wp14:anchorId="26CE22A2" wp14:editId="3D26E757">
+            <wp:extent cx="3609975" cy="3038475"/>
+            <wp:effectExtent l="0" t="0" r="9525" b="9525"/>
+            <wp:docPr id="1" name="Imagen 1"/>
+            <wp:cNvGraphicFramePr>
+              <a:graphicFrameLocks xmlns:a="http://schemas.openxmlformats.org/drawingml/2006/main" noChangeAspect="1"/>
+            </wp:cNvGraphicFramePr>
+            <a:graphic xmlns:a="http://schemas.openxmlformats.org/drawingml/2006/main">
+              <a:graphicData uri="http://schemas.openxmlformats.org/drawingml/2006/picture">
+                <pic:pic xmlns:pic="http://schemas.openxmlformats.org/drawingml/2006/picture">
+                  <pic:nvPicPr>
+                    <pic:cNvPr id="1" name=""/>
+                    <pic:cNvPicPr/>
+                  </pic:nvPicPr>
+                  <pic:blipFill>
+                    <a:blip r:embed="rId4"/>
+                    <a:stretch>
+                      <a:fillRect/>
+                    </a:stretch>
+                  </pic:blipFill>
+                  <pic:spPr>
+                    <a:xfrm>
+                      <a:off x="0" y="0"/>
+                      <a:ext cx="3609975" cy="3038475"/>
+                    </a:xfrm>
+                    <a:prstGeom prst="rect">
+                      <a:avLst/>
+                    </a:prstGeom>
+                  </pic:spPr>
+                </pic:pic>
+              </a:graphicData>
+            </a:graphic>
+          </wp:inline>
+        </w:drawing>
+      </w:r>
+    </w:p>
+    <w:p>
+      <w:pPr>
+        <w:jc w:val="center"/>
+        <w:rPr>
+          <w:b/>
+        </w:rPr>
+      </w:pPr>
+      <w:r>
+        <w:rPr>
+          <w:noProof/>
+          <w:lang w:eastAsia="es-CO"/>
+        </w:rPr>
+        <w:drawing>
+          <wp:inline distT="0" distB="0" distL="0" distR="0" wp14:anchorId="647C35AC" wp14:editId="168D0F67">
+            <wp:extent cx="4257675" cy="3343275"/>
+            <wp:effectExtent l="0" t="0" r="9525" b="9525"/>
+            <wp:docPr id="2" name="Imagen 2"/>
+            <wp:cNvGraphicFramePr>
+              <a:graphicFrameLocks xmlns:a="http://schemas.openxmlformats.org/drawingml/2006/main" noChangeAspect="1"/>
+            </wp:cNvGraphicFramePr>
+            <a:graphic xmlns:a="http://schemas.openxmlformats.org/drawingml/2006/main">
+              <a:graphicData uri="http://schemas.openxmlformats.org/drawingml/2006/picture">
+                <pic:pic xmlns:pic="http://schemas.openxmlformats.org/drawingml/2006/picture">
+                  <pic:nvPicPr>
+                    <pic:cNvPr id="1" name=""/>
+                    <pic:cNvPicPr/>
+                  </pic:nvPicPr>
+                  <pic:blipFill>
+                    <a:blip r:embed="rId5"/>
+                    <a:stretch>
+                      <a:fillRect/>
+                    </a:stretch>
+                  </pic:blipFill>
+                  <pic:spPr>
+                    <a:xfrm>
+                      <a:off x="0" y="0"/>
+                      <a:ext cx="4257675" cy="3343275"/>
+                    </a:xfrm>
+                    <a:prstGeom prst="rect">
+                      <a:avLst/>
+                    </a:prstGeom>
+                  </pic:spPr>
+                </pic:pic>
+              </a:graphicData>
+            </a:graphic>
+          </wp:inline>
+        </w:drawing>
+      </w:r>
+    </w:p>
+    <w:p>
+      <w:pPr>
+        <w:jc w:val="center"/>
+        <w:rPr>
+          <w:b/>
+        </w:rPr>
+      </w:pPr>
+    </w:p>
+    <w:p>
+      <w:pPr>
+        <w:jc w:val="center"/>
+        <w:rPr>
+          <w:b/>
+        </w:rPr>
+      </w:pPr>
+      <w:r>
+        <w:rPr>
+          <w:noProof/>
+          <w:lang w:eastAsia="es-CO"/>
+        </w:rPr>
+        <w:lastRenderedPageBreak/>
+        <w:drawing>
+          <wp:inline distT="0" distB="0" distL="0" distR="0" wp14:anchorId="571D76A5" wp14:editId="6A309673">
+            <wp:extent cx="4133850" cy="3209925"/>
+            <wp:effectExtent l="0" t="0" r="0" b="9525"/>
+            <wp:docPr id="3" name="Imagen 3"/>
+            <wp:cNvGraphicFramePr>
+              <a:graphicFrameLocks xmlns:a="http://schemas.openxmlformats.org/drawingml/2006/main" noChangeAspect="1"/>
+            </wp:cNvGraphicFramePr>
+            <a:graphic xmlns:a="http://schemas.openxmlformats.org/drawingml/2006/main">
+              <a:graphicData uri="http://schemas.openxmlformats.org/drawingml/2006/picture">
+                <pic:pic xmlns:pic="http://schemas.openxmlformats.org/drawingml/2006/picture">
+                  <pic:nvPicPr>
+                    <pic:cNvPr id="1" name=""/>
+                    <pic:cNvPicPr/>
+                  </pic:nvPicPr>
+                  <pic:blipFill>
+                    <a:blip r:embed="rId6"/>
+                    <a:stretch>
+                      <a:fillRect/>
+                    </a:stretch>
+                  </pic:blipFill>
+                  <pic:spPr>
+                    <a:xfrm>
+                      <a:off x="0" y="0"/>
+                      <a:ext cx="4133850" cy="3209925"/>
+                    </a:xfrm>
+                    <a:prstGeom prst="rect">
+                      <a:avLst/>
+                    </a:prstGeom>
+                  </pic:spPr>
+                </pic:pic>
+              </a:graphicData>
+            </a:graphic>
+          </wp:inline>
+        </w:drawing>
+      </w:r>
+    </w:p>
+    <w:p>
+      <w:pPr>
+        <w:jc w:val="center"/>
+        <w:rPr>
+          <w:b/>
+        </w:rPr>
+      </w:pPr>
+      <w:r>
+        <w:rPr>
+          <w:noProof/>
+          <w:lang w:eastAsia="es-CO"/>
+        </w:rPr>
+        <w:drawing>
+          <wp:inline distT="0" distB="0" distL="0" distR="0" wp14:anchorId="1B11CF86" wp14:editId="5E8EE0D9">
+            <wp:extent cx="4467225" cy="2085975"/>
+            <wp:effectExtent l="0" t="0" r="9525" b="9525"/>
+            <wp:docPr id="4" name="Imagen 4"/>
+            <wp:cNvGraphicFramePr>
+              <a:graphicFrameLocks xmlns:a="http://schemas.openxmlformats.org/drawingml/2006/main" noChangeAspect="1"/>
+            </wp:cNvGraphicFramePr>
+            <a:graphic xmlns:a="http://schemas.openxmlformats.org/drawingml/2006/main">
+              <a:graphicData uri="http://schemas.openxmlformats.org/drawingml/2006/picture">
+                <pic:pic xmlns:pic="http://schemas.openxmlformats.org/drawingml/2006/picture">
+                  <pic:nvPicPr>
+                    <pic:cNvPr id="1" name=""/>
+                    <pic:cNvPicPr/>
+                  </pic:nvPicPr>
+                  <pic:blipFill>
+                    <a:blip r:embed="rId7"/>
+                    <a:stretch>
+                      <a:fillRect/>
+                    </a:stretch>
+                  </pic:blipFill>
+                  <pic:spPr>
+                    <a:xfrm>
+                      <a:off x="0" y="0"/>
+                      <a:ext cx="4467225" cy="2085975"/>
+                    </a:xfrm>
+                    <a:prstGeom prst="rect">
+                      <a:avLst/>
+                    </a:prstGeom>
+                  </pic:spPr>
+                </pic:pic>
+              </a:graphicData>
+            </a:graphic>
+          </wp:inline>
+        </w:drawing>
+      </w:r>
+    </w:p>
+    <w:p>
+      <w:pPr>
+        <w:jc w:val="center"/>
+        <w:rPr>
+          <w:b/>
+        </w:rPr>
+      </w:pPr>
+      <w:r>
+        <w:rPr>
+          <w:noProof/>
+          <w:lang w:eastAsia="es-CO"/>
+        </w:rPr>
+        <w:lastRenderedPageBreak/>
+        <w:drawing>
+          <wp:inline distT="0" distB="0" distL="0" distR="0" wp14:anchorId="13F2F5E6" wp14:editId="2E19D734">
+            <wp:extent cx="5612130" cy="4218305"/>
+            <wp:effectExtent l="0" t="0" r="7620" b="0"/>
+            <wp:docPr id="5" name="Imagen 5"/>
+            <wp:cNvGraphicFramePr>
+              <a:graphicFrameLocks xmlns:a="http://schemas.openxmlformats.org/drawingml/2006/main" noChangeAspect="1"/>
+            </wp:cNvGraphicFramePr>
+            <a:graphic xmlns:a="http://schemas.openxmlformats.org/drawingml/2006/main">
+              <a:graphicData uri="http://schemas.openxmlformats.org/drawingml/2006/picture">
+                <pic:pic xmlns:pic="http://schemas.openxmlformats.org/drawingml/2006/picture">
+                  <pic:nvPicPr>
+                    <pic:cNvPr id="1" name=""/>
+                    <pic:cNvPicPr/>
+                  </pic:nvPicPr>
+                  <pic:blipFill>
+                    <a:blip r:embed="rId8"/>
+                    <a:stretch>
+                      <a:fillRect/>
+                    </a:stretch>
+                  </pic:blipFill>
+                  <pic:spPr>
+                    <a:xfrm>
+                      <a:off x="0" y="0"/>
+                      <a:ext cx="5612130" cy="4218305"/>
+                    </a:xfrm>
+                    <a:prstGeom prst="rect">
+                      <a:avLst/>
+                    </a:prstGeom>
+                  </pic:spPr>
+                </pic:pic>
+              </a:graphicData>
+            </a:graphic>
+          </wp:inline>
+        </w:drawing>
+      </w:r>
+    </w:p>
+    <w:p>
+      <w:pPr>
+        <w:jc w:val="center"/>
+        <w:rPr>
+          <w:b/>
+        </w:rPr>
+      </w:pPr>
+      <w:r>
+        <w:rPr>
+          <w:noProof/>
+          <w:lang w:eastAsia="es-CO"/>
+        </w:rPr>
+        <w:drawing>
+          <wp:inline distT="0" distB="0" distL="0" distR="0" wp14:anchorId="0E35B22E" wp14:editId="737A86EF">
+            <wp:extent cx="4152900" cy="2647950"/>
+            <wp:effectExtent l="0" t="0" r="0" b="0"/>
+            <wp:docPr id="6" name="Imagen 6"/>
+            <wp:cNvGraphicFramePr>
+              <a:graphicFrameLocks xmlns:a="http://schemas.openxmlformats.org/drawingml/2006/main" noChangeAspect="1"/>
+            </wp:cNvGraphicFramePr>
+            <a:graphic xmlns:a="http://schemas.openxmlformats.org/drawingml/2006/main">
+              <a:graphicData uri="http://schemas.openxmlformats.org/drawingml/2006/picture">
+                <pic:pic xmlns:pic="http://schemas.openxmlformats.org/drawingml/2006/picture">
+                  <pic:nvPicPr>
+                    <pic:cNvPr id="1" name=""/>
+                    <pic:cNvPicPr/>
+                  </pic:nvPicPr>
+                  <pic:blipFill>
+                    <a:blip r:embed="rId9"/>
+                    <a:stretch>
+                      <a:fillRect/>
+                    </a:stretch>
+                  </pic:blipFill>
+                  <pic:spPr>
+                    <a:xfrm>
+                      <a:off x="0" y="0"/>
+                      <a:ext cx="4152900" cy="2647950"/>
+                    </a:xfrm>
+                    <a:prstGeom prst="rect">
+                      <a:avLst/>
+                    </a:prstGeom>
+                  </pic:spPr>
+                </pic:pic>
+              </a:graphicData>
+            </a:graphic>
+          </wp:inline>
+        </w:drawing>
+      </w:r>
+    </w:p>
+    <w:p>
+      <w:pPr>
+        <w:jc w:val="center"/>
+        <w:rPr>
+          <w:b/>
+        </w:rPr>
+      </w:pPr>
+      <w:r>
+        <w:rPr>
+          <w:noProof/>
+          <w:lang w:eastAsia="es-CO"/>
+        </w:rPr>
+        <w:lastRenderedPageBreak/>
+        <w:drawing>
+          <wp:inline distT="0" distB="0" distL="0" distR="0" wp14:anchorId="4470EC8E" wp14:editId="584C40FB">
+            <wp:extent cx="3829050" cy="2371725"/>
+            <wp:effectExtent l="0" t="0" r="0" b="9525"/>
+            <wp:docPr id="7" name="Imagen 7"/>
+            <wp:cNvGraphicFramePr>
+              <a:graphicFrameLocks xmlns:a="http://schemas.openxmlformats.org/drawingml/2006/main" noChangeAspect="1"/>
+            </wp:cNvGraphicFramePr>
+            <a:graphic xmlns:a="http://schemas.openxmlformats.org/drawingml/2006/main">
+              <a:graphicData uri="http://schemas.openxmlformats.org/drawingml/2006/picture">
+                <pic:pic xmlns:pic="http://schemas.openxmlformats.org/drawingml/2006/picture">
+                  <pic:nvPicPr>
+                    <pic:cNvPr id="1" name=""/>
+                    <pic:cNvPicPr/>
+                  </pic:nvPicPr>
+                  <pic:blipFill>
+                    <a:blip r:embed="rId10"/>
+                    <a:stretch>
+                      <a:fillRect/>
+                    </a:stretch>
+                  </pic:blipFill>
+                  <pic:spPr>
+                    <a:xfrm>
+                      <a:off x="0" y="0"/>
+                      <a:ext cx="3829050" cy="2371725"/>
+                    </a:xfrm>
+                    <a:prstGeom prst="rect">
+                      <a:avLst/>
+                    </a:prstGeom>
+                  </pic:spPr>
+                </pic:pic>
+              </a:graphicData>
+            </a:graphic>
+          </wp:inline>
+        </w:drawing>
+      </w:r>
+    </w:p>
+    <w:p>
+      <w:pPr>
+        <w:jc w:val="center"/>
+        <w:rPr>
+          <w:b/>
+        </w:rPr>
+      </w:pPr>
+      <w:r>
+        <w:rPr>
+          <w:noProof/>
+          <w:lang w:eastAsia="es-CO"/>
+        </w:rPr>
+        <w:drawing>
+          <wp:inline distT="0" distB="0" distL="0" distR="0" wp14:anchorId="193A8FE1" wp14:editId="53238C37">
+            <wp:extent cx="4714875" cy="2895600"/>
+            <wp:effectExtent l="0" t="0" r="9525" b="0"/>
+            <wp:docPr id="8" name="Imagen 8"/>
+            <wp:cNvGraphicFramePr>
+              <a:graphicFrameLocks xmlns:a="http://schemas.openxmlformats.org/drawingml/2006/main" noChangeAspect="1"/>
+            </wp:cNvGraphicFramePr>
+            <a:graphic xmlns:a="http://schemas.openxmlformats.org/drawingml/2006/main">
+              <a:graphicData uri="http://schemas.openxmlformats.org/drawingml/2006/picture">
+                <pic:pic xmlns:pic="http://schemas.openxmlformats.org/drawingml/2006/picture">
+                  <pic:nvPicPr>
+                    <pic:cNvPr id="1" name=""/>
+                    <pic:cNvPicPr/>
+                  </pic:nvPicPr>
+                  <pic:blipFill>
+                    <a:blip r:embed="rId11"/>
+                    <a:stretch>
+                      <a:fillRect/>
+                    </a:stretch>
+                  </pic:blipFill>
+                  <pic:spPr>
+                    <a:xfrm>
+                      <a:off x="0" y="0"/>
+                      <a:ext cx="4714875" cy="2895600"/>
+                    </a:xfrm>
+                    <a:prstGeom prst="rect">
+                      <a:avLst/>
+                    </a:prstGeom>
+                  </pic:spPr>
+                </pic:pic>
+              </a:graphicData>
+            </a:graphic>
+          </wp:inline>
+        </w:drawing>
+      </w:r>
+    </w:p>
+    <w:p>
+      <w:pPr>
+        <w:jc w:val="center"/>
+        <w:rPr>
+          <w:b/>
+        </w:rPr>
+      </w:pPr>
+      <w:r>
+        <w:rPr>
+          <w:noProof/>
+          <w:lang w:eastAsia="es-CO"/>
+        </w:rPr>
+        <w:drawing>
+          <wp:inline distT="0" distB="0" distL="0" distR="0" wp14:anchorId="57274681" wp14:editId="0BEBAC2B">
+            <wp:extent cx="4343400" cy="2619375"/>
+            <wp:effectExtent l="0" t="0" r="0" b="9525"/>
+            <wp:docPr id="9" name="Imagen 9"/>
+            <wp:cNvGraphicFramePr>
+              <a:graphicFrameLocks xmlns:a="http://schemas.openxmlformats.org/drawingml/2006/main" noChangeAspect="1"/>
+            </wp:cNvGraphicFramePr>
+            <a:graphic xmlns:a="http://schemas.openxmlformats.org/drawingml/2006/main">
+              <a:graphicData uri="http://schemas.openxmlformats.org/drawingml/2006/picture">
+                <pic:pic xmlns:pic="http://schemas.openxmlformats.org/drawingml/2006/picture">
+                  <pic:nvPicPr>
+                    <pic:cNvPr id="1" name=""/>
+                    <pic:cNvPicPr/>
+                  </pic:nvPicPr>
+                  <pic:blipFill>
+                    <a:blip r:embed="rId12"/>
+                    <a:stretch>
+                      <a:fillRect/>
+                    </a:stretch>
+                  </pic:blipFill>
+                  <pic:spPr>
+                    <a:xfrm>
+                      <a:off x="0" y="0"/>
+                      <a:ext cx="4343400" cy="2619375"/>
+                    </a:xfrm>
+                    <a:prstGeom prst="rect">
+                      <a:avLst/>
+                    </a:prstGeom>
+                  </pic:spPr>
+                </pic:pic>
+              </a:graphicData>
+            </a:graphic>
+          </wp:inline>
+        </w:drawing>
+      </w:r>
+    </w:p>
+    <w:p>
+      <w:pPr>
+        <w:jc w:val="center"/>
+        <w:rPr>
+          <w:b/>
+        </w:rPr>
+      </w:pPr>
+      <w:r>
+        <w:rPr>
+          <w:noProof/>
+          <w:lang w:eastAsia="es-CO"/>
+        </w:rPr>
+        <w:lastRenderedPageBreak/>
+        <w:drawing>
+          <wp:inline distT="0" distB="0" distL="0" distR="0" wp14:anchorId="49FBC8C8" wp14:editId="2E41369B">
+            <wp:extent cx="3295650" cy="2962275"/>
+            <wp:effectExtent l="0" t="0" r="0" b="9525"/>
+            <wp:docPr id="11" name="Imagen 11"/>
+            <wp:cNvGraphicFramePr>
+              <a:graphicFrameLocks xmlns:a="http://schemas.openxmlformats.org/drawingml/2006/main" noChangeAspect="1"/>
+            </wp:cNvGraphicFramePr>
+            <a:graphic xmlns:a="http://schemas.openxmlformats.org/drawingml/2006/main">
+              <a:graphicData uri="http://schemas.openxmlformats.org/drawingml/2006/picture">
+                <pic:pic xmlns:pic="http://schemas.openxmlformats.org/drawingml/2006/picture">
+                  <pic:nvPicPr>
+                    <pic:cNvPr id="1" name=""/>
+                    <pic:cNvPicPr/>
+                  </pic:nvPicPr>
+                  <pic:blipFill>
+                    <a:blip r:embed="rId13"/>
+                    <a:stretch>
+                      <a:fillRect/>
+                    </a:stretch>
+                  </pic:blipFill>
+                  <pic:spPr>
+                    <a:xfrm>
+                      <a:off x="0" y="0"/>
+                      <a:ext cx="3295650" cy="2962275"/>
+                    </a:xfrm>
+                    <a:prstGeom prst="rect">
+                      <a:avLst/>
+                    </a:prstGeom>
+                  </pic:spPr>
+                </pic:pic>
+              </a:graphicData>
+            </a:graphic>
+          </wp:inline>
+        </w:drawing>
+      </w:r>
+    </w:p>
+    <w:p>
+      <w:pPr>
+        <w:tabs>
+          <w:tab w:val="left" w:pos="3568"/>
+        </w:tabs>
+      </w:pPr>
+      <w:r>
+        <w:tab/>
+      </w:r>
+      <w:r>
+        <w:rPr>
+          <w:noProof/>
+          <w:lang w:eastAsia="es-CO"/>
+        </w:rPr>
+        <w:drawing>
+          <wp:inline distT="0" distB="0" distL="0" distR="0" wp14:anchorId="500BF391" wp14:editId="758BE0E8">
+            <wp:extent cx="2619375" cy="1819275"/>
+            <wp:effectExtent l="0" t="0" r="9525" b="9525"/>
+            <wp:docPr id="12" name="Imagen 12"/>
+            <wp:cNvGraphicFramePr>
+              <a:graphicFrameLocks xmlns:a="http://schemas.openxmlformats.org/drawingml/2006/main" noChangeAspect="1"/>
+            </wp:cNvGraphicFramePr>
+            <a:graphic xmlns:a="http://schemas.openxmlformats.org/drawingml/2006/main">
+              <a:graphicData uri="http://schemas.openxmlformats.org/drawingml/2006/picture">
+                <pic:pic xmlns:pic="http://schemas.openxmlformats.org/drawingml/2006/picture">
+                  <pic:nvPicPr>
+                    <pic:cNvPr id="1" name=""/>
+                    <pic:cNvPicPr/>
+                  </pic:nvPicPr>
+                  <pic:blipFill>
+                    <a:blip r:embed="rId14"/>
+                    <a:stretch>
+                      <a:fillRect/>
+                    </a:stretch>
+                  </pic:blipFill>
+                  <pic:spPr>
+                    <a:xfrm>
+                      <a:off x="0" y="0"/>
+                      <a:ext cx="2619375" cy="1819275"/>
+                    </a:xfrm>
+                    <a:prstGeom prst="rect">
+                      <a:avLst/>
+                    </a:prstGeom>
+                  </pic:spPr>
+                </pic:pic>
+              </a:graphicData>
+            </a:graphic>
+          </wp:inline>
+        </w:drawing>
+      </w:r>
+    </w:p>
+    <w:p>
+      <w:pPr>
+        <w:tabs>
+          <w:tab w:val="left" w:pos="3568"/>
+        </w:tabs>
+      </w:pPr>
+      <w:r>
+        <w:rPr>
+          <w:noProof/>
+          <w:lang w:eastAsia="es-CO"/>
+        </w:rPr>
+        <w:drawing>
+          <wp:inline distT="0" distB="0" distL="0" distR="0" wp14:anchorId="291E07D0" wp14:editId="28A27D67">
+            <wp:extent cx="3419475" cy="838200"/>
+            <wp:effectExtent l="0" t="0" r="9525" b="0"/>
+            <wp:docPr id="13" name="Imagen 13"/>
+            <wp:cNvGraphicFramePr>
+              <a:graphicFrameLocks xmlns:a="http://schemas.openxmlformats.org/drawingml/2006/main" noChangeAspect="1"/>
+            </wp:cNvGraphicFramePr>
+            <a:graphic xmlns:a="http://schemas.openxmlformats.org/drawingml/2006/main">
+              <a:graphicData uri="http://schemas.openxmlformats.org/drawingml/2006/picture">
+                <pic:pic xmlns:pic="http://schemas.openxmlformats.org/drawingml/2006/picture">
+                  <pic:nvPicPr>
+                    <pic:cNvPr id="1" name=""/>
+                    <pic:cNvPicPr/>
+                  </pic:nvPicPr>
+                  <pic:blipFill>
+                    <a:blip r:embed="rId15"/>
+                    <a:stretch>
+                      <a:fillRect/>
+                    </a:stretch>
+                  </pic:blipFill>
+                  <pic:spPr>
+                    <a:xfrm>
+                      <a:off x="0" y="0"/>
+                      <a:ext cx="3419475" cy="838200"/>
+                    </a:xfrm>
+                    <a:prstGeom prst="rect">
+                      <a:avLst/>
+                    </a:prstGeom>
+                  </pic:spPr>
+                </pic:pic>
+              </a:graphicData>
+            </a:graphic>
+          </wp:inline>
+        </w:drawing>
+      </w:r>
+    </w:p>
+    <w:p>
+      <w:pPr>
+        <w:tabs>
+          <w:tab w:val="left" w:pos="3568"/>
+        </w:tabs>
+      </w:pPr>
+      <w:r>
+        <w:rPr>
+          <w:noProof/>
+          <w:lang w:eastAsia="es-CO"/>
+        </w:rPr>
+        <w:drawing>
+          <wp:inline distT="0" distB="0" distL="0" distR="0" wp14:anchorId="35BA98A8" wp14:editId="64C498AB">
+            <wp:extent cx="3762375" cy="819150"/>
+            <wp:effectExtent l="0" t="0" r="9525" b="0"/>
+            <wp:docPr id="14" name="Imagen 14"/>
+            <wp:cNvGraphicFramePr>
+              <a:graphicFrameLocks xmlns:a="http://schemas.openxmlformats.org/drawingml/2006/main" noChangeAspect="1"/>
+            </wp:cNvGraphicFramePr>
+            <a:graphic xmlns:a="http://schemas.openxmlformats.org/drawingml/2006/main">
+              <a:graphicData uri="http://schemas.openxmlformats.org/drawingml/2006/picture">
+                <pic:pic xmlns:pic="http://schemas.openxmlformats.org/drawingml/2006/picture">
+                  <pic:nvPicPr>
+                    <pic:cNvPr id="1" name=""/>
+                    <pic:cNvPicPr/>
+                  </pic:nvPicPr>
+                  <pic:blipFill>
+                    <a:blip r:embed="rId16"/>
+                    <a:stretch>
+                      <a:fillRect/>
+                    </a:stretch>
+                  </pic:blipFill>
+                  <pic:spPr>
+                    <a:xfrm>
+                      <a:off x="0" y="0"/>
+                      <a:ext cx="3762375" cy="819150"/>
+                    </a:xfrm>
+                    <a:prstGeom prst="rect">
+                      <a:avLst/>
+                    </a:prstGeom>
+                  </pic:spPr>
+                </pic:pic>
+              </a:graphicData>
+            </a:graphic>
+          </wp:inline>
+        </w:drawing>
+      </w:r>
+    </w:p>
+    <w:p>
+      <w:pPr>
+        <w:tabs>
+          <w:tab w:val="left" w:pos="3568"/>
+        </w:tabs>
+      </w:pPr>
+      <w:r>
+        <w:rPr>
+          <w:noProof/>
+          <w:lang w:eastAsia="es-CO"/>
+        </w:rPr>
+        <w:drawing>
+          <wp:inline distT="0" distB="0" distL="0" distR="0" wp14:anchorId="38CE6835" wp14:editId="6007CE5F">
+            <wp:extent cx="3743325" cy="962025"/>
+            <wp:effectExtent l="0" t="0" r="9525" b="9525"/>
+            <wp:docPr id="15" name="Imagen 15"/>
+            <wp:cNvGraphicFramePr>
+              <a:graphicFrameLocks xmlns:a="http://schemas.openxmlformats.org/drawingml/2006/main" noChangeAspect="1"/>
+            </wp:cNvGraphicFramePr>
+            <a:graphic xmlns:a="http://schemas.openxmlformats.org/drawingml/2006/main">
+              <a:graphicData uri="http://schemas.openxmlformats.org/drawingml/2006/picture">
+                <pic:pic xmlns:pic="http://schemas.openxmlformats.org/drawingml/2006/picture">
+                  <pic:nvPicPr>
+                    <pic:cNvPr id="1" name=""/>
+                    <pic:cNvPicPr/>
+                  </pic:nvPicPr>
+                  <pic:blipFill>
+                    <a:blip r:embed="rId17"/>
+                    <a:stretch>
+                      <a:fillRect/>
+                    </a:stretch>
+                  </pic:blipFill>
+                  <pic:spPr>
+                    <a:xfrm>
+                      <a:off x="0" y="0"/>
+                      <a:ext cx="3743325" cy="962025"/>
+                    </a:xfrm>
+                    <a:prstGeom prst="rect">
+                      <a:avLst/>
+                    </a:prstGeom>
+                  </pic:spPr>
+                </pic:pic>
+              </a:graphicData>
+            </a:graphic>
+          </wp:inline>
+        </w:drawing>
+      </w:r>
       <w:bookmarkStart w:id="0" w:name="_GoBack"/>
-      <w:r>
-        <w:rPr>
-          <w:b/>
-        </w:rPr>
-        <w:t xml:space="preserve">Estrategias para aprender en </w:t>
-      </w:r>
-      <w:proofErr w:type="spellStart"/>
-      <w:r>
-        <w:rPr>
-          <w:b/>
-        </w:rPr>
-        <w:t>linea</w:t>
-      </w:r>
       <w:bookmarkEnd w:id="0"/>
-      <w:proofErr w:type="spellEnd"/>
     </w:p>
     <w:sectPr>
       <w:pgSz w:w="12240" w:h="15840"/>

</xml_diff>

<commit_message>
curso de manipulacion de arrays
</commit_message>
<xml_diff>
--- a/Estrategias_Aprender_en_Linea/apuntes.docx
+++ b/Estrategias_Aprender_en_Linea/apuntes.docx
@@ -1213,6 +1213,295 @@
                     <a:xfrm>
                       <a:off x="0" y="0"/>
                       <a:ext cx="4591050" cy="2743200"/>
+                    </a:xfrm>
+                    <a:prstGeom prst="rect">
+                      <a:avLst/>
+                    </a:prstGeom>
+                  </pic:spPr>
+                </pic:pic>
+              </a:graphicData>
+            </a:graphic>
+          </wp:inline>
+        </w:drawing>
+      </w:r>
+    </w:p>
+    <w:p>
+      <w:pPr>
+        <w:tabs>
+          <w:tab w:val="left" w:pos="3568"/>
+        </w:tabs>
+      </w:pPr>
+      <w:r>
+        <w:rPr>
+          <w:noProof/>
+          <w:lang w:eastAsia="es-CO"/>
+        </w:rPr>
+        <w:drawing>
+          <wp:inline distT="0" distB="0" distL="0" distR="0" wp14:anchorId="2B577091" wp14:editId="4F5D433B">
+            <wp:extent cx="3781425" cy="2066925"/>
+            <wp:effectExtent l="0" t="0" r="9525" b="9525"/>
+            <wp:docPr id="23" name="Imagen 23"/>
+            <wp:cNvGraphicFramePr>
+              <a:graphicFrameLocks xmlns:a="http://schemas.openxmlformats.org/drawingml/2006/main" noChangeAspect="1"/>
+            </wp:cNvGraphicFramePr>
+            <a:graphic xmlns:a="http://schemas.openxmlformats.org/drawingml/2006/main">
+              <a:graphicData uri="http://schemas.openxmlformats.org/drawingml/2006/picture">
+                <pic:pic xmlns:pic="http://schemas.openxmlformats.org/drawingml/2006/picture">
+                  <pic:nvPicPr>
+                    <pic:cNvPr id="1" name=""/>
+                    <pic:cNvPicPr/>
+                  </pic:nvPicPr>
+                  <pic:blipFill>
+                    <a:blip r:embed="rId28"/>
+                    <a:stretch>
+                      <a:fillRect/>
+                    </a:stretch>
+                  </pic:blipFill>
+                  <pic:spPr>
+                    <a:xfrm>
+                      <a:off x="0" y="0"/>
+                      <a:ext cx="3781425" cy="2066925"/>
+                    </a:xfrm>
+                    <a:prstGeom prst="rect">
+                      <a:avLst/>
+                    </a:prstGeom>
+                  </pic:spPr>
+                </pic:pic>
+              </a:graphicData>
+            </a:graphic>
+          </wp:inline>
+        </w:drawing>
+      </w:r>
+    </w:p>
+    <w:p>
+      <w:pPr>
+        <w:tabs>
+          <w:tab w:val="left" w:pos="3568"/>
+        </w:tabs>
+      </w:pPr>
+      <w:r>
+        <w:rPr>
+          <w:noProof/>
+          <w:lang w:eastAsia="es-CO"/>
+        </w:rPr>
+        <w:drawing>
+          <wp:inline distT="0" distB="0" distL="0" distR="0" wp14:anchorId="2F3D6A00" wp14:editId="2AE3E28A">
+            <wp:extent cx="1762125" cy="609600"/>
+            <wp:effectExtent l="0" t="0" r="9525" b="0"/>
+            <wp:docPr id="26" name="Imagen 26"/>
+            <wp:cNvGraphicFramePr>
+              <a:graphicFrameLocks xmlns:a="http://schemas.openxmlformats.org/drawingml/2006/main" noChangeAspect="1"/>
+            </wp:cNvGraphicFramePr>
+            <a:graphic xmlns:a="http://schemas.openxmlformats.org/drawingml/2006/main">
+              <a:graphicData uri="http://schemas.openxmlformats.org/drawingml/2006/picture">
+                <pic:pic xmlns:pic="http://schemas.openxmlformats.org/drawingml/2006/picture">
+                  <pic:nvPicPr>
+                    <pic:cNvPr id="1" name=""/>
+                    <pic:cNvPicPr/>
+                  </pic:nvPicPr>
+                  <pic:blipFill>
+                    <a:blip r:embed="rId29"/>
+                    <a:stretch>
+                      <a:fillRect/>
+                    </a:stretch>
+                  </pic:blipFill>
+                  <pic:spPr>
+                    <a:xfrm>
+                      <a:off x="0" y="0"/>
+                      <a:ext cx="1762125" cy="609600"/>
+                    </a:xfrm>
+                    <a:prstGeom prst="rect">
+                      <a:avLst/>
+                    </a:prstGeom>
+                  </pic:spPr>
+                </pic:pic>
+              </a:graphicData>
+            </a:graphic>
+          </wp:inline>
+        </w:drawing>
+      </w:r>
+    </w:p>
+    <w:p>
+      <w:pPr>
+        <w:tabs>
+          <w:tab w:val="left" w:pos="3568"/>
+        </w:tabs>
+      </w:pPr>
+      <w:r>
+        <w:rPr>
+          <w:noProof/>
+          <w:lang w:eastAsia="es-CO"/>
+        </w:rPr>
+        <w:drawing>
+          <wp:inline distT="0" distB="0" distL="0" distR="0" wp14:anchorId="5C7AA2E7" wp14:editId="0FD7B8E5">
+            <wp:extent cx="1676400" cy="666750"/>
+            <wp:effectExtent l="0" t="0" r="0" b="0"/>
+            <wp:docPr id="27" name="Imagen 27"/>
+            <wp:cNvGraphicFramePr>
+              <a:graphicFrameLocks xmlns:a="http://schemas.openxmlformats.org/drawingml/2006/main" noChangeAspect="1"/>
+            </wp:cNvGraphicFramePr>
+            <a:graphic xmlns:a="http://schemas.openxmlformats.org/drawingml/2006/main">
+              <a:graphicData uri="http://schemas.openxmlformats.org/drawingml/2006/picture">
+                <pic:pic xmlns:pic="http://schemas.openxmlformats.org/drawingml/2006/picture">
+                  <pic:nvPicPr>
+                    <pic:cNvPr id="1" name=""/>
+                    <pic:cNvPicPr/>
+                  </pic:nvPicPr>
+                  <pic:blipFill>
+                    <a:blip r:embed="rId30"/>
+                    <a:stretch>
+                      <a:fillRect/>
+                    </a:stretch>
+                  </pic:blipFill>
+                  <pic:spPr>
+                    <a:xfrm>
+                      <a:off x="0" y="0"/>
+                      <a:ext cx="1676400" cy="666750"/>
+                    </a:xfrm>
+                    <a:prstGeom prst="rect">
+                      <a:avLst/>
+                    </a:prstGeom>
+                  </pic:spPr>
+                </pic:pic>
+              </a:graphicData>
+            </a:graphic>
+          </wp:inline>
+        </w:drawing>
+      </w:r>
+    </w:p>
+    <w:p>
+      <w:pPr>
+        <w:tabs>
+          <w:tab w:val="left" w:pos="3568"/>
+        </w:tabs>
+      </w:pPr>
+      <w:r>
+        <w:rPr>
+          <w:noProof/>
+          <w:lang w:eastAsia="es-CO"/>
+        </w:rPr>
+        <w:drawing>
+          <wp:inline distT="0" distB="0" distL="0" distR="0" wp14:anchorId="09C9780B" wp14:editId="72E0E3D2">
+            <wp:extent cx="1381125" cy="676275"/>
+            <wp:effectExtent l="0" t="0" r="9525" b="9525"/>
+            <wp:docPr id="28" name="Imagen 28"/>
+            <wp:cNvGraphicFramePr>
+              <a:graphicFrameLocks xmlns:a="http://schemas.openxmlformats.org/drawingml/2006/main" noChangeAspect="1"/>
+            </wp:cNvGraphicFramePr>
+            <a:graphic xmlns:a="http://schemas.openxmlformats.org/drawingml/2006/main">
+              <a:graphicData uri="http://schemas.openxmlformats.org/drawingml/2006/picture">
+                <pic:pic xmlns:pic="http://schemas.openxmlformats.org/drawingml/2006/picture">
+                  <pic:nvPicPr>
+                    <pic:cNvPr id="1" name=""/>
+                    <pic:cNvPicPr/>
+                  </pic:nvPicPr>
+                  <pic:blipFill>
+                    <a:blip r:embed="rId31"/>
+                    <a:stretch>
+                      <a:fillRect/>
+                    </a:stretch>
+                  </pic:blipFill>
+                  <pic:spPr>
+                    <a:xfrm>
+                      <a:off x="0" y="0"/>
+                      <a:ext cx="1381125" cy="676275"/>
+                    </a:xfrm>
+                    <a:prstGeom prst="rect">
+                      <a:avLst/>
+                    </a:prstGeom>
+                  </pic:spPr>
+                </pic:pic>
+              </a:graphicData>
+            </a:graphic>
+          </wp:inline>
+        </w:drawing>
+      </w:r>
+    </w:p>
+    <w:p>
+      <w:pPr>
+        <w:tabs>
+          <w:tab w:val="left" w:pos="3568"/>
+        </w:tabs>
+      </w:pPr>
+      <w:r>
+        <w:rPr>
+          <w:noProof/>
+          <w:lang w:eastAsia="es-CO"/>
+        </w:rPr>
+        <w:drawing>
+          <wp:inline distT="0" distB="0" distL="0" distR="0" wp14:anchorId="79A96A13" wp14:editId="51E0F391">
+            <wp:extent cx="1590675" cy="723900"/>
+            <wp:effectExtent l="0" t="0" r="9525" b="0"/>
+            <wp:docPr id="29" name="Imagen 29"/>
+            <wp:cNvGraphicFramePr>
+              <a:graphicFrameLocks xmlns:a="http://schemas.openxmlformats.org/drawingml/2006/main" noChangeAspect="1"/>
+            </wp:cNvGraphicFramePr>
+            <a:graphic xmlns:a="http://schemas.openxmlformats.org/drawingml/2006/main">
+              <a:graphicData uri="http://schemas.openxmlformats.org/drawingml/2006/picture">
+                <pic:pic xmlns:pic="http://schemas.openxmlformats.org/drawingml/2006/picture">
+                  <pic:nvPicPr>
+                    <pic:cNvPr id="1" name=""/>
+                    <pic:cNvPicPr/>
+                  </pic:nvPicPr>
+                  <pic:blipFill>
+                    <a:blip r:embed="rId32"/>
+                    <a:stretch>
+                      <a:fillRect/>
+                    </a:stretch>
+                  </pic:blipFill>
+                  <pic:spPr>
+                    <a:xfrm>
+                      <a:off x="0" y="0"/>
+                      <a:ext cx="1590675" cy="723900"/>
+                    </a:xfrm>
+                    <a:prstGeom prst="rect">
+                      <a:avLst/>
+                    </a:prstGeom>
+                  </pic:spPr>
+                </pic:pic>
+              </a:graphicData>
+            </a:graphic>
+          </wp:inline>
+        </w:drawing>
+      </w:r>
+    </w:p>
+    <w:p>
+      <w:pPr>
+        <w:tabs>
+          <w:tab w:val="left" w:pos="3568"/>
+        </w:tabs>
+      </w:pPr>
+      <w:r>
+        <w:rPr>
+          <w:noProof/>
+          <w:lang w:eastAsia="es-CO"/>
+        </w:rPr>
+        <w:lastRenderedPageBreak/>
+        <w:drawing>
+          <wp:inline distT="0" distB="0" distL="0" distR="0" wp14:anchorId="6F60CCD3" wp14:editId="5BF5F00C">
+            <wp:extent cx="4248150" cy="3171825"/>
+            <wp:effectExtent l="0" t="0" r="0" b="9525"/>
+            <wp:docPr id="30" name="Imagen 30"/>
+            <wp:cNvGraphicFramePr>
+              <a:graphicFrameLocks xmlns:a="http://schemas.openxmlformats.org/drawingml/2006/main" noChangeAspect="1"/>
+            </wp:cNvGraphicFramePr>
+            <a:graphic xmlns:a="http://schemas.openxmlformats.org/drawingml/2006/main">
+              <a:graphicData uri="http://schemas.openxmlformats.org/drawingml/2006/picture">
+                <pic:pic xmlns:pic="http://schemas.openxmlformats.org/drawingml/2006/picture">
+                  <pic:nvPicPr>
+                    <pic:cNvPr id="1" name=""/>
+                    <pic:cNvPicPr/>
+                  </pic:nvPicPr>
+                  <pic:blipFill>
+                    <a:blip r:embed="rId33"/>
+                    <a:stretch>
+                      <a:fillRect/>
+                    </a:stretch>
+                  </pic:blipFill>
+                  <pic:spPr>
+                    <a:xfrm>
+                      <a:off x="0" y="0"/>
+                      <a:ext cx="4248150" cy="3171825"/>
                     </a:xfrm>
                     <a:prstGeom prst="rect">
                       <a:avLst/>

</xml_diff>